<commit_message>
add tdd - w2
</commit_message>
<xml_diff>
--- a/w1/sesiones_tdd_w1.docx
+++ b/w1/sesiones_tdd_w1.docx
@@ -1847,8 +1847,6 @@
               </w:rPr>
               <w:t>Vie</w:t>
             </w:r>
-            <w:bookmarkStart w:id="0" w:name="_GoBack"/>
-            <w:bookmarkEnd w:id="0"/>
           </w:p>
           <w:p>
             <w:pPr>
@@ -2196,33 +2194,145 @@
           </w:p>
           <w:p>
             <w:pPr>
+              <w:pStyle w:val="Prrafodelista"/>
+              <w:widowControl w:val="0"/>
+              <w:numPr>
+                <w:ilvl w:val="0"/>
+                <w:numId w:val="6"/>
+              </w:numPr>
+              <w:autoSpaceDE w:val="0"/>
+              <w:autoSpaceDN w:val="0"/>
+              <w:adjustRightInd w:val="0"/>
+              <w:spacing w:after="240" w:line="360" w:lineRule="atLeast"/>
+              <w:rPr>
+                <w:color w:val="000000"/>
+                <w:sz w:val="29"/>
+                <w:szCs w:val="29"/>
+              </w:rPr>
+            </w:pPr>
+            <w:r>
+              <w:rPr>
+                <w:color w:val="000000"/>
+                <w:sz w:val="29"/>
+                <w:szCs w:val="29"/>
+              </w:rPr>
+              <w:t xml:space="preserve">Cursar la serie: </w:t>
+            </w:r>
+            <w:proofErr w:type="spellStart"/>
+            <w:r>
+              <w:rPr>
+                <w:color w:val="000000"/>
+                <w:sz w:val="29"/>
+                <w:szCs w:val="29"/>
+              </w:rPr>
+              <w:t>Github</w:t>
+            </w:r>
+            <w:proofErr w:type="spellEnd"/>
+            <w:r>
+              <w:rPr>
+                <w:color w:val="000000"/>
+                <w:sz w:val="29"/>
+                <w:szCs w:val="29"/>
+              </w:rPr>
+              <w:t xml:space="preserve"> </w:t>
+            </w:r>
+            <w:proofErr w:type="spellStart"/>
+            <w:r>
+              <w:rPr>
+                <w:color w:val="000000"/>
+                <w:sz w:val="29"/>
+                <w:szCs w:val="29"/>
+              </w:rPr>
+              <w:t>for</w:t>
+            </w:r>
+            <w:proofErr w:type="spellEnd"/>
+            <w:r>
+              <w:rPr>
+                <w:color w:val="000000"/>
+                <w:sz w:val="29"/>
+                <w:szCs w:val="29"/>
+              </w:rPr>
+              <w:t xml:space="preserve"> </w:t>
+            </w:r>
+            <w:proofErr w:type="spellStart"/>
+            <w:r>
+              <w:rPr>
+                <w:color w:val="000000"/>
+                <w:sz w:val="29"/>
+                <w:szCs w:val="29"/>
+              </w:rPr>
+              <w:t>poets</w:t>
+            </w:r>
+            <w:proofErr w:type="spellEnd"/>
+            <w:r>
+              <w:rPr>
+                <w:color w:val="000000"/>
+                <w:sz w:val="29"/>
+                <w:szCs w:val="29"/>
+              </w:rPr>
+              <w:t xml:space="preserve"> :</w:t>
+            </w:r>
+            <w:bookmarkStart w:id="0" w:name="_GoBack"/>
+            <w:bookmarkEnd w:id="0"/>
+          </w:p>
+          <w:p>
+            <w:pPr>
+              <w:pStyle w:val="Prrafodelista"/>
+              <w:widowControl w:val="0"/>
+              <w:numPr>
+                <w:ilvl w:val="0"/>
+                <w:numId w:val="6"/>
+              </w:numPr>
+              <w:autoSpaceDE w:val="0"/>
+              <w:autoSpaceDN w:val="0"/>
+              <w:adjustRightInd w:val="0"/>
+              <w:spacing w:after="240" w:line="360" w:lineRule="atLeast"/>
+              <w:rPr>
+                <w:color w:val="000000"/>
+                <w:sz w:val="29"/>
+                <w:szCs w:val="29"/>
+              </w:rPr>
+            </w:pPr>
+            <w:proofErr w:type="spellStart"/>
+            <w:r>
+              <w:rPr>
+                <w:color w:val="000000"/>
+                <w:sz w:val="29"/>
+                <w:szCs w:val="29"/>
+              </w:rPr>
+              <w:t>Introduccion</w:t>
+            </w:r>
+            <w:proofErr w:type="spellEnd"/>
+          </w:p>
+          <w:p>
+            <w:pPr>
+              <w:pStyle w:val="Prrafodelista"/>
               <w:widowControl w:val="0"/>
               <w:autoSpaceDE w:val="0"/>
               <w:autoSpaceDN w:val="0"/>
               <w:adjustRightInd w:val="0"/>
               <w:spacing w:after="240" w:line="360" w:lineRule="atLeast"/>
               <w:rPr>
-                <w:color w:val="000000"/>
+                <w:color w:val="000000" w:themeColor="text1"/>
                 <w:sz w:val="29"/>
                 <w:szCs w:val="29"/>
               </w:rPr>
             </w:pPr>
-            <w:r>
+          </w:p>
+          <w:p>
+            <w:pPr>
+              <w:pStyle w:val="Prrafodelista"/>
+              <w:widowControl w:val="0"/>
+              <w:autoSpaceDE w:val="0"/>
+              <w:autoSpaceDN w:val="0"/>
+              <w:adjustRightInd w:val="0"/>
+              <w:spacing w:after="240" w:line="360" w:lineRule="atLeast"/>
               <w:rPr>
                 <w:color w:val="000000"/>
                 <w:sz w:val="29"/>
                 <w:szCs w:val="29"/>
               </w:rPr>
-              <w:t xml:space="preserve">- </w:t>
-            </w:r>
-            <w:r>
-              <w:rPr>
-                <w:color w:val="000000"/>
-                <w:sz w:val="29"/>
-                <w:szCs w:val="29"/>
-              </w:rPr>
-              <w:t xml:space="preserve"> Pendiente</w:t>
-            </w:r>
+            </w:pPr>
           </w:p>
         </w:tc>
         <w:tc>
@@ -3117,6 +3227,119 @@
     </w:lvl>
   </w:abstractNum>
   <w:abstractNum w:abstractNumId="3">
+    <w:nsid w:val="372551C3"/>
+    <w:multiLevelType w:val="hybridMultilevel"/>
+    <w:tmpl w:val="EA1E36E2"/>
+    <w:lvl w:ilvl="0" w:tplc="7E32C92A">
+      <w:start w:val="20"/>
+      <w:numFmt w:val="bullet"/>
+      <w:lvlText w:val="-"/>
+      <w:lvlJc w:val="left"/>
+      <w:pPr>
+        <w:ind w:left="720" w:hanging="360"/>
+      </w:pPr>
+      <w:rPr>
+        <w:rFonts w:ascii="Calibri" w:eastAsia="Calibri" w:hAnsi="Calibri" w:cs="Calibri" w:hint="default"/>
+      </w:rPr>
+    </w:lvl>
+    <w:lvl w:ilvl="1" w:tplc="0C0A0003" w:tentative="1">
+      <w:start w:val="1"/>
+      <w:numFmt w:val="bullet"/>
+      <w:lvlText w:val="o"/>
+      <w:lvlJc w:val="left"/>
+      <w:pPr>
+        <w:ind w:left="1440" w:hanging="360"/>
+      </w:pPr>
+      <w:rPr>
+        <w:rFonts w:ascii="Courier New" w:hAnsi="Courier New" w:hint="default"/>
+      </w:rPr>
+    </w:lvl>
+    <w:lvl w:ilvl="2" w:tplc="0C0A0005" w:tentative="1">
+      <w:start w:val="1"/>
+      <w:numFmt w:val="bullet"/>
+      <w:lvlText w:val=""/>
+      <w:lvlJc w:val="left"/>
+      <w:pPr>
+        <w:ind w:left="2160" w:hanging="360"/>
+      </w:pPr>
+      <w:rPr>
+        <w:rFonts w:ascii="Wingdings" w:hAnsi="Wingdings" w:hint="default"/>
+      </w:rPr>
+    </w:lvl>
+    <w:lvl w:ilvl="3" w:tplc="0C0A0001" w:tentative="1">
+      <w:start w:val="1"/>
+      <w:numFmt w:val="bullet"/>
+      <w:lvlText w:val=""/>
+      <w:lvlJc w:val="left"/>
+      <w:pPr>
+        <w:ind w:left="2880" w:hanging="360"/>
+      </w:pPr>
+      <w:rPr>
+        <w:rFonts w:ascii="Symbol" w:hAnsi="Symbol" w:hint="default"/>
+      </w:rPr>
+    </w:lvl>
+    <w:lvl w:ilvl="4" w:tplc="0C0A0003" w:tentative="1">
+      <w:start w:val="1"/>
+      <w:numFmt w:val="bullet"/>
+      <w:lvlText w:val="o"/>
+      <w:lvlJc w:val="left"/>
+      <w:pPr>
+        <w:ind w:left="3600" w:hanging="360"/>
+      </w:pPr>
+      <w:rPr>
+        <w:rFonts w:ascii="Courier New" w:hAnsi="Courier New" w:hint="default"/>
+      </w:rPr>
+    </w:lvl>
+    <w:lvl w:ilvl="5" w:tplc="0C0A0005" w:tentative="1">
+      <w:start w:val="1"/>
+      <w:numFmt w:val="bullet"/>
+      <w:lvlText w:val=""/>
+      <w:lvlJc w:val="left"/>
+      <w:pPr>
+        <w:ind w:left="4320" w:hanging="360"/>
+      </w:pPr>
+      <w:rPr>
+        <w:rFonts w:ascii="Wingdings" w:hAnsi="Wingdings" w:hint="default"/>
+      </w:rPr>
+    </w:lvl>
+    <w:lvl w:ilvl="6" w:tplc="0C0A0001" w:tentative="1">
+      <w:start w:val="1"/>
+      <w:numFmt w:val="bullet"/>
+      <w:lvlText w:val=""/>
+      <w:lvlJc w:val="left"/>
+      <w:pPr>
+        <w:ind w:left="5040" w:hanging="360"/>
+      </w:pPr>
+      <w:rPr>
+        <w:rFonts w:ascii="Symbol" w:hAnsi="Symbol" w:hint="default"/>
+      </w:rPr>
+    </w:lvl>
+    <w:lvl w:ilvl="7" w:tplc="0C0A0003" w:tentative="1">
+      <w:start w:val="1"/>
+      <w:numFmt w:val="bullet"/>
+      <w:lvlText w:val="o"/>
+      <w:lvlJc w:val="left"/>
+      <w:pPr>
+        <w:ind w:left="5760" w:hanging="360"/>
+      </w:pPr>
+      <w:rPr>
+        <w:rFonts w:ascii="Courier New" w:hAnsi="Courier New" w:hint="default"/>
+      </w:rPr>
+    </w:lvl>
+    <w:lvl w:ilvl="8" w:tplc="0C0A0005" w:tentative="1">
+      <w:start w:val="1"/>
+      <w:numFmt w:val="bullet"/>
+      <w:lvlText w:val=""/>
+      <w:lvlJc w:val="left"/>
+      <w:pPr>
+        <w:ind w:left="6480" w:hanging="360"/>
+      </w:pPr>
+      <w:rPr>
+        <w:rFonts w:ascii="Wingdings" w:hAnsi="Wingdings" w:hint="default"/>
+      </w:rPr>
+    </w:lvl>
+  </w:abstractNum>
+  <w:abstractNum w:abstractNumId="4">
     <w:nsid w:val="46E638AB"/>
     <w:multiLevelType w:val="hybridMultilevel"/>
     <w:tmpl w:val="3CBA34A8"/>
@@ -3229,7 +3452,7 @@
       </w:rPr>
     </w:lvl>
   </w:abstractNum>
-  <w:abstractNum w:abstractNumId="4">
+  <w:abstractNum w:abstractNumId="5">
     <w:nsid w:val="48CF7F54"/>
     <w:multiLevelType w:val="multilevel"/>
     <w:tmpl w:val="1F4AD6A0"/>
@@ -3346,16 +3569,19 @@
     <w:abstractNumId w:val="0"/>
   </w:num>
   <w:num w:numId="2">
-    <w:abstractNumId w:val="4"/>
+    <w:abstractNumId w:val="5"/>
   </w:num>
   <w:num w:numId="3">
     <w:abstractNumId w:val="2"/>
   </w:num>
   <w:num w:numId="4">
-    <w:abstractNumId w:val="3"/>
+    <w:abstractNumId w:val="4"/>
   </w:num>
   <w:num w:numId="5">
     <w:abstractNumId w:val="1"/>
+  </w:num>
+  <w:num w:numId="6">
+    <w:abstractNumId w:val="3"/>
   </w:num>
 </w:numbering>
 </file>

</xml_diff>